<commit_message>
added complex sql queries in docx
</commit_message>
<xml_diff>
--- a/SQL Interview Revision.docx
+++ b/SQL Interview Revision.docx
@@ -1500,7 +1500,7 @@
           <v:shape id="_x0000_i1026" type="#_x0000_t75" style="width:45.75pt;height:40.5pt" o:ole="">
             <v:imagedata r:id="rId6" o:title=""/>
           </v:shape>
-          <o:OLEObject Type="Embed" ProgID="Package" ShapeID="_x0000_i1026" DrawAspect="Content" ObjectID="_1609858490" r:id="rId7"/>
+          <o:OLEObject Type="Embed" ProgID="Package" ShapeID="_x0000_i1026" DrawAspect="Content" ObjectID="_1609870023" r:id="rId7"/>
         </w:object>
       </w:r>
     </w:p>
@@ -1533,7 +1533,7 @@
           <v:shape id="_x0000_i1025" type="#_x0000_t75" style="width:51pt;height:40.5pt" o:ole="">
             <v:imagedata r:id="rId8" o:title=""/>
           </v:shape>
-          <o:OLEObject Type="Embed" ProgID="Package" ShapeID="_x0000_i1025" DrawAspect="Content" ObjectID="_1609858491" r:id="rId9"/>
+          <o:OLEObject Type="Embed" ProgID="Package" ShapeID="_x0000_i1025" DrawAspect="Content" ObjectID="_1609870024" r:id="rId9"/>
         </w:object>
       </w:r>
     </w:p>
@@ -1555,8 +1555,6 @@
         </w:rPr>
         <w:t>Simple Question</w:t>
       </w:r>
-      <w:bookmarkStart w:id="0" w:name="_GoBack"/>
-      <w:bookmarkEnd w:id="0"/>
     </w:p>
     <w:p>
       <w:pPr>
@@ -2595,10 +2593,1202 @@
     </w:p>
     <w:p>
       <w:pPr>
-        <w:rPr>
-          <w:b/>
-        </w:rPr>
-      </w:pPr>
+        <w:ind w:left="720" w:firstLine="720"/>
+        <w:rPr>
+          <w:b/>
+          <w:sz w:val="36"/>
+          <w:szCs w:val="36"/>
+          <w:highlight w:val="green"/>
+        </w:rPr>
+      </w:pPr>
+    </w:p>
+    <w:p>
+      <w:pPr>
+        <w:ind w:left="720" w:firstLine="720"/>
+        <w:rPr>
+          <w:b/>
+          <w:sz w:val="36"/>
+          <w:szCs w:val="36"/>
+        </w:rPr>
+      </w:pPr>
+      <w:r>
+        <w:rPr>
+          <w:b/>
+          <w:sz w:val="36"/>
+          <w:szCs w:val="36"/>
+          <w:highlight w:val="green"/>
+        </w:rPr>
+        <w:t>Answer</w:t>
+      </w:r>
+    </w:p>
+    <w:p>
+      <w:pPr>
+        <w:pStyle w:val="ListParagraph"/>
+        <w:numPr>
+          <w:ilvl w:val="0"/>
+          <w:numId w:val="3"/>
+        </w:numPr>
+        <w:shd w:val="clear" w:color="auto" w:fill="92CDDC" w:themeFill="accent5" w:themeFillTint="99"/>
+        <w:rPr>
+          <w:i/>
+        </w:rPr>
+      </w:pPr>
+      <w:r>
+        <w:rPr>
+          <w:rFonts w:ascii="Courier New" w:hAnsi="Courier New" w:cs="Courier New"/>
+          <w:noProof/>
+          <w:color w:val="0000FF"/>
+          <w:sz w:val="20"/>
+          <w:szCs w:val="20"/>
+        </w:rPr>
+        <w:t>select</w:t>
+      </w:r>
+      <w:r>
+        <w:rPr>
+          <w:rFonts w:ascii="Courier New" w:hAnsi="Courier New" w:cs="Courier New"/>
+          <w:noProof/>
+          <w:sz w:val="20"/>
+          <w:szCs w:val="20"/>
+        </w:rPr>
+        <w:t xml:space="preserve"> </w:t>
+      </w:r>
+      <w:r>
+        <w:rPr>
+          <w:rFonts w:ascii="Courier New" w:hAnsi="Courier New" w:cs="Courier New"/>
+          <w:noProof/>
+          <w:color w:val="FF00FF"/>
+          <w:sz w:val="20"/>
+          <w:szCs w:val="20"/>
+        </w:rPr>
+        <w:t>ROW_NUMBER</w:t>
+      </w:r>
+      <w:r>
+        <w:rPr>
+          <w:rFonts w:ascii="Courier New" w:hAnsi="Courier New" w:cs="Courier New"/>
+          <w:noProof/>
+          <w:color w:val="808080"/>
+          <w:sz w:val="20"/>
+          <w:szCs w:val="20"/>
+        </w:rPr>
+        <w:t>()</w:t>
+      </w:r>
+      <w:r>
+        <w:rPr>
+          <w:rFonts w:ascii="Courier New" w:hAnsi="Courier New" w:cs="Courier New"/>
+          <w:noProof/>
+          <w:sz w:val="20"/>
+          <w:szCs w:val="20"/>
+        </w:rPr>
+        <w:t xml:space="preserve"> </w:t>
+      </w:r>
+      <w:r>
+        <w:rPr>
+          <w:rFonts w:ascii="Courier New" w:hAnsi="Courier New" w:cs="Courier New"/>
+          <w:noProof/>
+          <w:color w:val="0000FF"/>
+          <w:sz w:val="20"/>
+          <w:szCs w:val="20"/>
+        </w:rPr>
+        <w:t xml:space="preserve">over </w:t>
+      </w:r>
+      <w:r>
+        <w:rPr>
+          <w:rFonts w:ascii="Courier New" w:hAnsi="Courier New" w:cs="Courier New"/>
+          <w:noProof/>
+          <w:color w:val="808080"/>
+          <w:sz w:val="20"/>
+          <w:szCs w:val="20"/>
+        </w:rPr>
+        <w:t>(</w:t>
+      </w:r>
+      <w:r>
+        <w:rPr>
+          <w:rFonts w:ascii="Courier New" w:hAnsi="Courier New" w:cs="Courier New"/>
+          <w:noProof/>
+          <w:color w:val="0000FF"/>
+          <w:sz w:val="20"/>
+          <w:szCs w:val="20"/>
+        </w:rPr>
+        <w:t>partition</w:t>
+      </w:r>
+      <w:r>
+        <w:rPr>
+          <w:rFonts w:ascii="Courier New" w:hAnsi="Courier New" w:cs="Courier New"/>
+          <w:noProof/>
+          <w:sz w:val="20"/>
+          <w:szCs w:val="20"/>
+        </w:rPr>
+        <w:t xml:space="preserve"> </w:t>
+      </w:r>
+      <w:r>
+        <w:rPr>
+          <w:rFonts w:ascii="Courier New" w:hAnsi="Courier New" w:cs="Courier New"/>
+          <w:noProof/>
+          <w:color w:val="0000FF"/>
+          <w:sz w:val="20"/>
+          <w:szCs w:val="20"/>
+        </w:rPr>
+        <w:t>by</w:t>
+      </w:r>
+      <w:r>
+        <w:rPr>
+          <w:rFonts w:ascii="Courier New" w:hAnsi="Courier New" w:cs="Courier New"/>
+          <w:noProof/>
+          <w:sz w:val="20"/>
+          <w:szCs w:val="20"/>
+        </w:rPr>
+        <w:t xml:space="preserve"> employee_Name </w:t>
+      </w:r>
+      <w:r>
+        <w:rPr>
+          <w:rFonts w:ascii="Courier New" w:hAnsi="Courier New" w:cs="Courier New"/>
+          <w:noProof/>
+          <w:color w:val="0000FF"/>
+          <w:sz w:val="20"/>
+          <w:szCs w:val="20"/>
+        </w:rPr>
+        <w:t>order</w:t>
+      </w:r>
+      <w:r>
+        <w:rPr>
+          <w:rFonts w:ascii="Courier New" w:hAnsi="Courier New" w:cs="Courier New"/>
+          <w:noProof/>
+          <w:sz w:val="20"/>
+          <w:szCs w:val="20"/>
+        </w:rPr>
+        <w:t xml:space="preserve"> </w:t>
+      </w:r>
+      <w:r>
+        <w:rPr>
+          <w:rFonts w:ascii="Courier New" w:hAnsi="Courier New" w:cs="Courier New"/>
+          <w:noProof/>
+          <w:color w:val="0000FF"/>
+          <w:sz w:val="20"/>
+          <w:szCs w:val="20"/>
+        </w:rPr>
+        <w:t>by</w:t>
+      </w:r>
+      <w:r>
+        <w:rPr>
+          <w:rFonts w:ascii="Courier New" w:hAnsi="Courier New" w:cs="Courier New"/>
+          <w:noProof/>
+          <w:sz w:val="20"/>
+          <w:szCs w:val="20"/>
+        </w:rPr>
+        <w:t xml:space="preserve"> employee_id</w:t>
+      </w:r>
+      <w:r>
+        <w:rPr>
+          <w:rFonts w:ascii="Courier New" w:hAnsi="Courier New" w:cs="Courier New"/>
+          <w:noProof/>
+          <w:color w:val="808080"/>
+          <w:sz w:val="20"/>
+          <w:szCs w:val="20"/>
+        </w:rPr>
+        <w:t>)</w:t>
+      </w:r>
+      <w:r>
+        <w:rPr>
+          <w:rFonts w:ascii="Courier New" w:hAnsi="Courier New" w:cs="Courier New"/>
+          <w:noProof/>
+          <w:sz w:val="20"/>
+          <w:szCs w:val="20"/>
+        </w:rPr>
+        <w:t>RowID</w:t>
+      </w:r>
+      <w:r>
+        <w:rPr>
+          <w:rFonts w:ascii="Courier New" w:hAnsi="Courier New" w:cs="Courier New"/>
+          <w:noProof/>
+          <w:color w:val="808080"/>
+          <w:sz w:val="20"/>
+          <w:szCs w:val="20"/>
+        </w:rPr>
+        <w:t>,*</w:t>
+      </w:r>
+      <w:r>
+        <w:rPr>
+          <w:rFonts w:ascii="Courier New" w:hAnsi="Courier New" w:cs="Courier New"/>
+          <w:noProof/>
+          <w:sz w:val="20"/>
+          <w:szCs w:val="20"/>
+        </w:rPr>
+        <w:t xml:space="preserve"> </w:t>
+      </w:r>
+      <w:r>
+        <w:rPr>
+          <w:rFonts w:ascii="Courier New" w:hAnsi="Courier New" w:cs="Courier New"/>
+          <w:noProof/>
+          <w:color w:val="0000FF"/>
+          <w:sz w:val="20"/>
+          <w:szCs w:val="20"/>
+        </w:rPr>
+        <w:t>from</w:t>
+      </w:r>
+      <w:r>
+        <w:rPr>
+          <w:rFonts w:ascii="Courier New" w:hAnsi="Courier New" w:cs="Courier New"/>
+          <w:noProof/>
+          <w:sz w:val="20"/>
+          <w:szCs w:val="20"/>
+        </w:rPr>
+        <w:t xml:space="preserve"> Employee</w:t>
+      </w:r>
+      <w:r>
+        <w:rPr>
+          <w:i/>
+        </w:rPr>
+        <w:t xml:space="preserve">select * from employee where </w:t>
+      </w:r>
+      <w:proofErr w:type="spellStart"/>
+      <w:r>
+        <w:rPr>
+          <w:i/>
+        </w:rPr>
+        <w:t>department_id</w:t>
+      </w:r>
+      <w:proofErr w:type="spellEnd"/>
+      <w:r>
+        <w:rPr>
+          <w:i/>
+        </w:rPr>
+        <w:t xml:space="preserve"> in (20,30) and job = 'Manager'</w:t>
+      </w:r>
+    </w:p>
+    <w:p>
+      <w:pPr>
+        <w:rPr>
+          <w:b/>
+        </w:rPr>
+      </w:pPr>
+      <w:r>
+        <w:rPr>
+          <w:b/>
+        </w:rPr>
+        <w:t>Fetch All Records of Employee Table with Row ID.</w:t>
+      </w:r>
+    </w:p>
+    <w:p>
+      <w:pPr>
+        <w:rPr>
+          <w:b/>
+        </w:rPr>
+      </w:pPr>
+      <w:proofErr w:type="gramStart"/>
+      <w:r>
+        <w:rPr>
+          <w:b/>
+        </w:rPr>
+        <w:t>select</w:t>
+      </w:r>
+      <w:proofErr w:type="gramEnd"/>
+      <w:r>
+        <w:rPr>
+          <w:b/>
+        </w:rPr>
+        <w:t xml:space="preserve"> ROW_NUMBER() over (partition by </w:t>
+      </w:r>
+      <w:proofErr w:type="spellStart"/>
+      <w:r>
+        <w:rPr>
+          <w:b/>
+        </w:rPr>
+        <w:t>employee_Name</w:t>
+      </w:r>
+      <w:proofErr w:type="spellEnd"/>
+      <w:r>
+        <w:rPr>
+          <w:b/>
+        </w:rPr>
+        <w:t xml:space="preserve"> order by </w:t>
+      </w:r>
+      <w:proofErr w:type="spellStart"/>
+      <w:r>
+        <w:rPr>
+          <w:b/>
+        </w:rPr>
+        <w:t>employee_id</w:t>
+      </w:r>
+      <w:proofErr w:type="spellEnd"/>
+      <w:r>
+        <w:rPr>
+          <w:b/>
+        </w:rPr>
+        <w:t>)</w:t>
+      </w:r>
+      <w:proofErr w:type="spellStart"/>
+      <w:r>
+        <w:rPr>
+          <w:b/>
+        </w:rPr>
+        <w:t>RowID</w:t>
+      </w:r>
+      <w:proofErr w:type="spellEnd"/>
+      <w:r>
+        <w:rPr>
+          <w:b/>
+        </w:rPr>
+        <w:t>,* from Employee</w:t>
+      </w:r>
+    </w:p>
+    <w:p>
+      <w:pPr>
+        <w:rPr>
+          <w:b/>
+        </w:rPr>
+      </w:pPr>
+    </w:p>
+    <w:p>
+      <w:pPr>
+        <w:rPr>
+          <w:b/>
+        </w:rPr>
+      </w:pPr>
+      <w:r>
+        <w:rPr>
+          <w:b/>
+        </w:rPr>
+        <w:t>Fetch ALTERNATE records from Employee Table. (EVEN NUMBERED)</w:t>
+      </w:r>
+    </w:p>
+    <w:p>
+      <w:pPr>
+        <w:rPr>
+          <w:b/>
+        </w:rPr>
+      </w:pPr>
+      <w:r>
+        <w:rPr>
+          <w:b/>
+        </w:rPr>
+        <w:t>SELECT * FROM (select ROW_</w:t>
+      </w:r>
+      <w:proofErr w:type="gramStart"/>
+      <w:r>
+        <w:rPr>
+          <w:b/>
+        </w:rPr>
+        <w:t>NUMBER(</w:t>
+      </w:r>
+      <w:proofErr w:type="gramEnd"/>
+      <w:r>
+        <w:rPr>
+          <w:b/>
+        </w:rPr>
+        <w:t xml:space="preserve">) over (order by </w:t>
+      </w:r>
+      <w:proofErr w:type="spellStart"/>
+      <w:r>
+        <w:rPr>
+          <w:b/>
+        </w:rPr>
+        <w:t>employee_Name</w:t>
+      </w:r>
+      <w:proofErr w:type="spellEnd"/>
+      <w:r>
+        <w:rPr>
+          <w:b/>
+        </w:rPr>
+        <w:t xml:space="preserve">) AS </w:t>
+      </w:r>
+      <w:proofErr w:type="spellStart"/>
+      <w:r>
+        <w:rPr>
+          <w:b/>
+        </w:rPr>
+        <w:t>RowID</w:t>
+      </w:r>
+      <w:proofErr w:type="spellEnd"/>
+      <w:r>
+        <w:rPr>
+          <w:b/>
+        </w:rPr>
+        <w:t>,* from Employee)t where ((t.RowID%2)=0)</w:t>
+      </w:r>
+    </w:p>
+    <w:p>
+      <w:pPr>
+        <w:rPr>
+          <w:b/>
+        </w:rPr>
+      </w:pPr>
+    </w:p>
+    <w:p>
+      <w:pPr>
+        <w:rPr>
+          <w:b/>
+        </w:rPr>
+      </w:pPr>
+    </w:p>
+    <w:p>
+      <w:pPr>
+        <w:rPr>
+          <w:b/>
+        </w:rPr>
+      </w:pPr>
+      <w:r>
+        <w:rPr>
+          <w:b/>
+        </w:rPr>
+        <w:t>Fetch ALTERNATE records from Employee Table. (ODD NUMBERED)</w:t>
+      </w:r>
+    </w:p>
+    <w:p>
+      <w:pPr>
+        <w:rPr>
+          <w:b/>
+        </w:rPr>
+      </w:pPr>
+      <w:r>
+        <w:rPr>
+          <w:b/>
+        </w:rPr>
+        <w:t>SELECT * FROM (select ROW_</w:t>
+      </w:r>
+      <w:proofErr w:type="gramStart"/>
+      <w:r>
+        <w:rPr>
+          <w:b/>
+        </w:rPr>
+        <w:t>NUMBER(</w:t>
+      </w:r>
+      <w:proofErr w:type="gramEnd"/>
+      <w:r>
+        <w:rPr>
+          <w:b/>
+        </w:rPr>
+        <w:t xml:space="preserve">) over (order by </w:t>
+      </w:r>
+      <w:proofErr w:type="spellStart"/>
+      <w:r>
+        <w:rPr>
+          <w:b/>
+        </w:rPr>
+        <w:t>employee_Name</w:t>
+      </w:r>
+      <w:proofErr w:type="spellEnd"/>
+      <w:r>
+        <w:rPr>
+          <w:b/>
+        </w:rPr>
+        <w:t xml:space="preserve">) AS </w:t>
+      </w:r>
+      <w:proofErr w:type="spellStart"/>
+      <w:r>
+        <w:rPr>
+          <w:b/>
+        </w:rPr>
+        <w:t>RowID</w:t>
+      </w:r>
+      <w:proofErr w:type="spellEnd"/>
+      <w:r>
+        <w:rPr>
+          <w:b/>
+        </w:rPr>
+        <w:t>,* from Employee)t where ((t.RowID%2)=1)</w:t>
+      </w:r>
+    </w:p>
+    <w:p>
+      <w:pPr>
+        <w:rPr>
+          <w:b/>
+        </w:rPr>
+      </w:pPr>
+    </w:p>
+    <w:p>
+      <w:pPr>
+        <w:rPr>
+          <w:b/>
+        </w:rPr>
+      </w:pPr>
+    </w:p>
+    <w:p>
+      <w:pPr>
+        <w:rPr>
+          <w:b/>
+        </w:rPr>
+      </w:pPr>
+      <w:r>
+        <w:rPr>
+          <w:b/>
+        </w:rPr>
+        <w:lastRenderedPageBreak/>
+        <w:t xml:space="preserve">Find the Employee with the 3rd Maximum Salary </w:t>
+      </w:r>
+    </w:p>
+    <w:p>
+      <w:pPr>
+        <w:rPr>
+          <w:b/>
+        </w:rPr>
+      </w:pPr>
+      <w:proofErr w:type="gramStart"/>
+      <w:r>
+        <w:rPr>
+          <w:b/>
+        </w:rPr>
+        <w:t>select</w:t>
+      </w:r>
+      <w:proofErr w:type="gramEnd"/>
+      <w:r>
+        <w:rPr>
+          <w:b/>
+        </w:rPr>
+        <w:t xml:space="preserve"> MAX(Salary) as Salary from Employee</w:t>
+      </w:r>
+    </w:p>
+    <w:p>
+      <w:pPr>
+        <w:rPr>
+          <w:b/>
+        </w:rPr>
+      </w:pPr>
+      <w:r>
+        <w:rPr>
+          <w:b/>
+        </w:rPr>
+        <w:t xml:space="preserve"> </w:t>
+      </w:r>
+      <w:proofErr w:type="gramStart"/>
+      <w:r>
+        <w:rPr>
+          <w:b/>
+        </w:rPr>
+        <w:t>where</w:t>
+      </w:r>
+      <w:proofErr w:type="gramEnd"/>
+      <w:r>
+        <w:rPr>
+          <w:b/>
+        </w:rPr>
+        <w:t xml:space="preserve"> Salary&lt;</w:t>
+      </w:r>
+    </w:p>
+    <w:p>
+      <w:pPr>
+        <w:rPr>
+          <w:b/>
+        </w:rPr>
+      </w:pPr>
+      <w:r>
+        <w:rPr>
+          <w:b/>
+        </w:rPr>
+        <w:t xml:space="preserve"> (</w:t>
+      </w:r>
+      <w:proofErr w:type="gramStart"/>
+      <w:r>
+        <w:rPr>
+          <w:b/>
+        </w:rPr>
+        <w:t>select</w:t>
+      </w:r>
+      <w:proofErr w:type="gramEnd"/>
+      <w:r>
+        <w:rPr>
+          <w:b/>
+        </w:rPr>
+        <w:t xml:space="preserve"> MAX(Salary) from Employee where Salary&lt;</w:t>
+      </w:r>
+    </w:p>
+    <w:p>
+      <w:pPr>
+        <w:rPr>
+          <w:b/>
+        </w:rPr>
+      </w:pPr>
+      <w:r>
+        <w:rPr>
+          <w:b/>
+        </w:rPr>
+        <w:t xml:space="preserve"> (</w:t>
+      </w:r>
+      <w:proofErr w:type="gramStart"/>
+      <w:r>
+        <w:rPr>
+          <w:b/>
+        </w:rPr>
+        <w:t>select</w:t>
+      </w:r>
+      <w:proofErr w:type="gramEnd"/>
+      <w:r>
+        <w:rPr>
+          <w:b/>
+        </w:rPr>
+        <w:t xml:space="preserve"> MAX(Salary) from Employee))</w:t>
+      </w:r>
+    </w:p>
+    <w:p>
+      <w:pPr>
+        <w:rPr>
+          <w:b/>
+        </w:rPr>
+      </w:pPr>
+      <w:r>
+        <w:rPr>
+          <w:b/>
+        </w:rPr>
+        <w:t xml:space="preserve"> </w:t>
+      </w:r>
+    </w:p>
+    <w:p>
+      <w:pPr>
+        <w:rPr>
+          <w:b/>
+        </w:rPr>
+      </w:pPr>
+      <w:r>
+        <w:rPr>
+          <w:b/>
+        </w:rPr>
+        <w:t xml:space="preserve"> </w:t>
+      </w:r>
+      <w:proofErr w:type="gramStart"/>
+      <w:r>
+        <w:rPr>
+          <w:b/>
+        </w:rPr>
+        <w:t>select</w:t>
+      </w:r>
+      <w:proofErr w:type="gramEnd"/>
+      <w:r>
+        <w:rPr>
+          <w:b/>
+        </w:rPr>
+        <w:t xml:space="preserve"> * from Employee where Salary=(select MAX(Salary) as Salary from Employee</w:t>
+      </w:r>
+    </w:p>
+    <w:p>
+      <w:pPr>
+        <w:rPr>
+          <w:b/>
+        </w:rPr>
+      </w:pPr>
+      <w:r>
+        <w:rPr>
+          <w:b/>
+        </w:rPr>
+        <w:t xml:space="preserve"> </w:t>
+      </w:r>
+      <w:proofErr w:type="gramStart"/>
+      <w:r>
+        <w:rPr>
+          <w:b/>
+        </w:rPr>
+        <w:t>where</w:t>
+      </w:r>
+      <w:proofErr w:type="gramEnd"/>
+      <w:r>
+        <w:rPr>
+          <w:b/>
+        </w:rPr>
+        <w:t xml:space="preserve"> Salary&lt;</w:t>
+      </w:r>
+    </w:p>
+    <w:p>
+      <w:pPr>
+        <w:rPr>
+          <w:b/>
+        </w:rPr>
+      </w:pPr>
+      <w:r>
+        <w:rPr>
+          <w:b/>
+        </w:rPr>
+        <w:t xml:space="preserve"> (</w:t>
+      </w:r>
+      <w:proofErr w:type="gramStart"/>
+      <w:r>
+        <w:rPr>
+          <w:b/>
+        </w:rPr>
+        <w:t>select</w:t>
+      </w:r>
+      <w:proofErr w:type="gramEnd"/>
+      <w:r>
+        <w:rPr>
+          <w:b/>
+        </w:rPr>
+        <w:t xml:space="preserve"> MAX(Salary) from Employee where Salary&lt;</w:t>
+      </w:r>
+    </w:p>
+    <w:p>
+      <w:pPr>
+        <w:rPr>
+          <w:b/>
+        </w:rPr>
+      </w:pPr>
+      <w:r>
+        <w:rPr>
+          <w:b/>
+        </w:rPr>
+        <w:t xml:space="preserve"> (</w:t>
+      </w:r>
+      <w:proofErr w:type="gramStart"/>
+      <w:r>
+        <w:rPr>
+          <w:b/>
+        </w:rPr>
+        <w:t>select</w:t>
+      </w:r>
+      <w:proofErr w:type="gramEnd"/>
+      <w:r>
+        <w:rPr>
+          <w:b/>
+        </w:rPr>
+        <w:t xml:space="preserve"> MAX(Salary) from Employee)))</w:t>
+      </w:r>
+    </w:p>
+    <w:p>
+      <w:pPr>
+        <w:rPr>
+          <w:b/>
+        </w:rPr>
+      </w:pPr>
+      <w:r>
+        <w:rPr>
+          <w:b/>
+        </w:rPr>
+        <w:t xml:space="preserve"> </w:t>
+      </w:r>
+    </w:p>
+    <w:p>
+      <w:pPr>
+        <w:rPr>
+          <w:b/>
+        </w:rPr>
+      </w:pPr>
+      <w:r>
+        <w:rPr>
+          <w:b/>
+        </w:rPr>
+        <w:t xml:space="preserve"> </w:t>
+      </w:r>
+      <w:proofErr w:type="gramStart"/>
+      <w:r>
+        <w:rPr>
+          <w:b/>
+        </w:rPr>
+        <w:t>select</w:t>
+      </w:r>
+      <w:proofErr w:type="gramEnd"/>
+      <w:r>
+        <w:rPr>
+          <w:b/>
+        </w:rPr>
+        <w:t xml:space="preserve"> * from Employee order by Salary </w:t>
+      </w:r>
+      <w:proofErr w:type="spellStart"/>
+      <w:r>
+        <w:rPr>
+          <w:b/>
+        </w:rPr>
+        <w:t>desc</w:t>
+      </w:r>
+      <w:proofErr w:type="spellEnd"/>
+    </w:p>
+    <w:p>
+      <w:pPr>
+        <w:rPr>
+          <w:b/>
+        </w:rPr>
+      </w:pPr>
+      <w:r>
+        <w:rPr>
+          <w:b/>
+        </w:rPr>
+        <w:t xml:space="preserve"> </w:t>
+      </w:r>
+    </w:p>
+    <w:p>
+      <w:pPr>
+        <w:rPr>
+          <w:b/>
+        </w:rPr>
+      </w:pPr>
+      <w:r>
+        <w:rPr>
+          <w:b/>
+        </w:rPr>
+        <w:t xml:space="preserve"> </w:t>
+      </w:r>
+      <w:proofErr w:type="gramStart"/>
+      <w:r>
+        <w:rPr>
+          <w:b/>
+        </w:rPr>
+        <w:t>;with</w:t>
+      </w:r>
+      <w:proofErr w:type="gramEnd"/>
+      <w:r>
+        <w:rPr>
+          <w:b/>
+        </w:rPr>
+        <w:t xml:space="preserve"> </w:t>
+      </w:r>
+      <w:proofErr w:type="spellStart"/>
+      <w:r>
+        <w:rPr>
+          <w:b/>
+        </w:rPr>
+        <w:t>cte</w:t>
+      </w:r>
+      <w:proofErr w:type="spellEnd"/>
+      <w:r>
+        <w:rPr>
+          <w:b/>
+        </w:rPr>
+        <w:t xml:space="preserve"> as</w:t>
+      </w:r>
+    </w:p>
+    <w:p>
+      <w:pPr>
+        <w:rPr>
+          <w:b/>
+        </w:rPr>
+      </w:pPr>
+      <w:r>
+        <w:rPr>
+          <w:b/>
+        </w:rPr>
+        <w:t xml:space="preserve"> (</w:t>
+      </w:r>
+      <w:proofErr w:type="gramStart"/>
+      <w:r>
+        <w:rPr>
+          <w:b/>
+        </w:rPr>
+        <w:t>select</w:t>
+      </w:r>
+      <w:proofErr w:type="gramEnd"/>
+      <w:r>
+        <w:rPr>
+          <w:b/>
+        </w:rPr>
+        <w:t xml:space="preserve"> ROW_NUMBER() over (order by salary </w:t>
+      </w:r>
+      <w:proofErr w:type="spellStart"/>
+      <w:r>
+        <w:rPr>
+          <w:b/>
+        </w:rPr>
+        <w:t>desc</w:t>
+      </w:r>
+      <w:proofErr w:type="spellEnd"/>
+      <w:r>
+        <w:rPr>
+          <w:b/>
+        </w:rPr>
+        <w:t xml:space="preserve">) as </w:t>
+      </w:r>
+      <w:proofErr w:type="spellStart"/>
+      <w:r>
+        <w:rPr>
+          <w:b/>
+        </w:rPr>
+        <w:t>salaryorder</w:t>
+      </w:r>
+      <w:proofErr w:type="spellEnd"/>
+      <w:r>
+        <w:rPr>
+          <w:b/>
+        </w:rPr>
+        <w:t>,* from Employee)</w:t>
+      </w:r>
+    </w:p>
+    <w:p>
+      <w:pPr>
+        <w:rPr>
+          <w:b/>
+        </w:rPr>
+      </w:pPr>
+      <w:r>
+        <w:rPr>
+          <w:b/>
+        </w:rPr>
+        <w:t xml:space="preserve"> </w:t>
+      </w:r>
+      <w:proofErr w:type="gramStart"/>
+      <w:r>
+        <w:rPr>
+          <w:b/>
+        </w:rPr>
+        <w:t>select</w:t>
+      </w:r>
+      <w:proofErr w:type="gramEnd"/>
+      <w:r>
+        <w:rPr>
+          <w:b/>
+        </w:rPr>
+        <w:t xml:space="preserve"> * from </w:t>
+      </w:r>
+      <w:proofErr w:type="spellStart"/>
+      <w:r>
+        <w:rPr>
+          <w:b/>
+        </w:rPr>
+        <w:t>cte</w:t>
+      </w:r>
+      <w:proofErr w:type="spellEnd"/>
+      <w:r>
+        <w:rPr>
+          <w:b/>
+        </w:rPr>
+        <w:t xml:space="preserve"> where </w:t>
+      </w:r>
+      <w:proofErr w:type="spellStart"/>
+      <w:r>
+        <w:rPr>
+          <w:b/>
+        </w:rPr>
+        <w:t>salaryorder</w:t>
+      </w:r>
+      <w:proofErr w:type="spellEnd"/>
+      <w:r>
+        <w:rPr>
+          <w:b/>
+        </w:rPr>
+        <w:t>=3</w:t>
+      </w:r>
+    </w:p>
+    <w:p>
+      <w:pPr>
+        <w:rPr>
+          <w:b/>
+        </w:rPr>
+      </w:pPr>
+      <w:r>
+        <w:rPr>
+          <w:b/>
+        </w:rPr>
+        <w:t xml:space="preserve"> </w:t>
+      </w:r>
+    </w:p>
+    <w:p>
+      <w:pPr>
+        <w:rPr>
+          <w:b/>
+        </w:rPr>
+      </w:pPr>
+      <w:r>
+        <w:rPr>
+          <w:b/>
+        </w:rPr>
+        <w:t xml:space="preserve"> </w:t>
+      </w:r>
+      <w:proofErr w:type="gramStart"/>
+      <w:r>
+        <w:rPr>
+          <w:b/>
+        </w:rPr>
+        <w:t>select</w:t>
+      </w:r>
+      <w:proofErr w:type="gramEnd"/>
+      <w:r>
+        <w:rPr>
+          <w:b/>
+        </w:rPr>
+        <w:t xml:space="preserve"> * from </w:t>
+      </w:r>
+    </w:p>
+    <w:p>
+      <w:pPr>
+        <w:rPr>
+          <w:b/>
+        </w:rPr>
+      </w:pPr>
+      <w:r>
+        <w:rPr>
+          <w:b/>
+        </w:rPr>
+        <w:t xml:space="preserve"> (</w:t>
+      </w:r>
+      <w:proofErr w:type="gramStart"/>
+      <w:r>
+        <w:rPr>
+          <w:b/>
+        </w:rPr>
+        <w:t>select</w:t>
+      </w:r>
+      <w:proofErr w:type="gramEnd"/>
+      <w:r>
+        <w:rPr>
+          <w:b/>
+        </w:rPr>
+        <w:t xml:space="preserve"> ROW_NUMBER() over (order by salary </w:t>
+      </w:r>
+      <w:proofErr w:type="spellStart"/>
+      <w:r>
+        <w:rPr>
+          <w:b/>
+        </w:rPr>
+        <w:t>desc</w:t>
+      </w:r>
+      <w:proofErr w:type="spellEnd"/>
+      <w:r>
+        <w:rPr>
+          <w:b/>
+        </w:rPr>
+        <w:t xml:space="preserve">) as </w:t>
+      </w:r>
+      <w:proofErr w:type="spellStart"/>
+      <w:r>
+        <w:rPr>
+          <w:b/>
+        </w:rPr>
+        <w:t>salaryorder</w:t>
+      </w:r>
+      <w:proofErr w:type="spellEnd"/>
+      <w:r>
+        <w:rPr>
+          <w:b/>
+        </w:rPr>
+        <w:t xml:space="preserve">,* from Employee)t where </w:t>
+      </w:r>
+      <w:proofErr w:type="spellStart"/>
+      <w:r>
+        <w:rPr>
+          <w:b/>
+        </w:rPr>
+        <w:t>t.salaryorder</w:t>
+      </w:r>
+      <w:proofErr w:type="spellEnd"/>
+      <w:r>
+        <w:rPr>
+          <w:b/>
+        </w:rPr>
+        <w:t>=2</w:t>
+      </w:r>
+    </w:p>
+    <w:p>
+      <w:pPr>
+        <w:rPr>
+          <w:b/>
+        </w:rPr>
+      </w:pPr>
+    </w:p>
+    <w:p>
+      <w:pPr>
+        <w:rPr>
+          <w:b/>
+        </w:rPr>
+      </w:pPr>
+      <w:r>
+        <w:rPr>
+          <w:b/>
+        </w:rPr>
+        <w:t xml:space="preserve">Find the Employee with the 3rd Minimum Salary </w:t>
+      </w:r>
+    </w:p>
+    <w:p>
+      <w:pPr>
+        <w:rPr>
+          <w:b/>
+        </w:rPr>
+      </w:pPr>
+      <w:r>
+        <w:rPr>
+          <w:b/>
+        </w:rPr>
+        <w:t xml:space="preserve">Select the First Record </w:t>
+      </w:r>
+      <w:proofErr w:type="gramStart"/>
+      <w:r>
+        <w:rPr>
+          <w:b/>
+        </w:rPr>
+        <w:t>From</w:t>
+      </w:r>
+      <w:proofErr w:type="gramEnd"/>
+      <w:r>
+        <w:rPr>
+          <w:b/>
+        </w:rPr>
+        <w:t xml:space="preserve"> Table</w:t>
+      </w:r>
+    </w:p>
+    <w:p>
+      <w:pPr>
+        <w:rPr>
+          <w:b/>
+        </w:rPr>
+      </w:pPr>
+      <w:r>
+        <w:rPr>
+          <w:b/>
+        </w:rPr>
+        <w:t>How to Get the Nth MAX Salary</w:t>
+      </w:r>
+    </w:p>
+    <w:p>
+      <w:pPr>
+        <w:rPr>
+          <w:b/>
+        </w:rPr>
+      </w:pPr>
+      <w:r>
+        <w:rPr>
+          <w:b/>
+        </w:rPr>
+        <w:t xml:space="preserve">How to Delete Duplicate Rows </w:t>
+      </w:r>
+      <w:proofErr w:type="gramStart"/>
+      <w:r>
+        <w:rPr>
+          <w:b/>
+        </w:rPr>
+        <w:t>From</w:t>
+      </w:r>
+      <w:proofErr w:type="gramEnd"/>
+      <w:r>
+        <w:rPr>
+          <w:b/>
+        </w:rPr>
+        <w:t xml:space="preserve"> Employee</w:t>
+      </w:r>
+    </w:p>
+    <w:p>
+      <w:pPr>
+        <w:rPr>
+          <w:b/>
+        </w:rPr>
+      </w:pPr>
+      <w:r>
+        <w:rPr>
+          <w:b/>
+        </w:rPr>
+        <w:t>Display the Number Of Employees in Each Department.</w:t>
+      </w:r>
+    </w:p>
+    <w:p>
+      <w:pPr>
+        <w:rPr>
+          <w:b/>
+        </w:rPr>
+      </w:pPr>
+      <w:r>
+        <w:rPr>
+          <w:b/>
+        </w:rPr>
+        <w:lastRenderedPageBreak/>
+        <w:t xml:space="preserve">Annual Salary for each Employee is provided – Now Display the Monthly and Annual Salary </w:t>
+      </w:r>
+      <w:proofErr w:type="gramStart"/>
+      <w:r>
+        <w:rPr>
+          <w:b/>
+        </w:rPr>
+        <w:t>For</w:t>
+      </w:r>
+      <w:proofErr w:type="gramEnd"/>
+      <w:r>
+        <w:rPr>
+          <w:b/>
+        </w:rPr>
+        <w:t xml:space="preserve"> each Employee.</w:t>
+      </w:r>
+      <w:bookmarkStart w:id="0" w:name="_GoBack"/>
+      <w:bookmarkEnd w:id="0"/>
     </w:p>
     <w:sectPr>
       <w:pgSz w:w="12240" w:h="15840"/>
@@ -2633,7 +3823,7 @@
         <v:path o:extrusionok="f" gradientshapeok="t" o:connecttype="rect"/>
         <o:lock v:ext="edit" aspectratio="t"/>
       </v:shapetype>
-      <v:shape id="_x0000_i1042" type="#_x0000_t75" style="width:11.25pt;height:11.25pt" o:bullet="t">
+      <v:shape id="_x0000_i1044" type="#_x0000_t75" style="width:11.25pt;height:11.25pt" o:bullet="t">
         <v:imagedata r:id="rId1" o:title="msoB88C"/>
       </v:shape>
     </w:pict>

</xml_diff>